<commit_message>
dokumentasjon for uke 16 er oppdatert
</commit_message>
<xml_diff>
--- a/Dokumentasjon/Ukestrapport uke 16.docx
+++ b/Dokumentasjon/Ukestrapport uke 16.docx
@@ -33,220 +33,470 @@
       <w:r>
         <w:t>Kai sin server oppe og gå</w:t>
       </w:r>
+    </w:p>
+    <w:p>
+      <w:pPr>
+        <w:pStyle w:val="Listeavsnitt"/>
+        <w:numPr>
+          <w:ilvl w:val="0"/>
+          <w:numId w:val="1"/>
+        </w:numPr>
+      </w:pPr>
+      <w:r>
+        <w:t>Intervjue folk om prototype</w:t>
+      </w:r>
+    </w:p>
+    <w:p>
+      <w:pPr>
+        <w:pStyle w:val="Listeavsnitt"/>
+        <w:numPr>
+          <w:ilvl w:val="0"/>
+          <w:numId w:val="1"/>
+        </w:numPr>
+      </w:pPr>
+      <w:r>
+        <w:t>Se gjennom og diskutere Cem sine forslag</w:t>
+      </w:r>
+    </w:p>
+    <w:p/>
+    <w:p/>
+    <w:p>
+      <w:pPr>
+        <w:pStyle w:val="Overskrift2"/>
+      </w:pPr>
+      <w:r>
+        <w:t>Plan for uken:</w:t>
+      </w:r>
+    </w:p>
+    <w:p>
+      <w:pPr>
+        <w:pStyle w:val="Listeavsnitt"/>
+        <w:numPr>
+          <w:ilvl w:val="0"/>
+          <w:numId w:val="2"/>
+        </w:numPr>
+      </w:pPr>
+      <w:r>
+        <w:t>Bli enig om hvilke funksjoner nettsiden skal ha</w:t>
+      </w:r>
+    </w:p>
+    <w:p>
+      <w:pPr>
+        <w:pStyle w:val="Listeavsnitt"/>
+        <w:numPr>
+          <w:ilvl w:val="0"/>
+          <w:numId w:val="2"/>
+        </w:numPr>
+      </w:pPr>
+      <w:r>
+        <w:t>Ferdigstille prototype etter feedback fra intervjuobjekter</w:t>
+      </w:r>
+    </w:p>
+    <w:p>
+      <w:pPr>
+        <w:pStyle w:val="Listeavsnitt"/>
+        <w:numPr>
+          <w:ilvl w:val="0"/>
+          <w:numId w:val="2"/>
+        </w:numPr>
+      </w:pPr>
+      <w:r>
+        <w:t>Begynne på utvikling av selve løsningen</w:t>
+      </w:r>
+      <w:r>
+        <w:t xml:space="preserve"> (design)</w:t>
+      </w:r>
+    </w:p>
+    <w:p/>
+    <w:p/>
+    <w:p>
+      <w:pPr>
+        <w:pStyle w:val="Overskrift3"/>
+      </w:pPr>
+      <w:r>
+        <w:t>Notater:</w:t>
+      </w:r>
+    </w:p>
+    <w:p>
+      <w:pPr>
+        <w:pStyle w:val="Listeavsnitt"/>
+        <w:numPr>
+          <w:ilvl w:val="0"/>
+          <w:numId w:val="3"/>
+        </w:numPr>
+      </w:pPr>
+      <w:r>
+        <w:t>Kai har fått satt opp server på sin bruker.</w:t>
+      </w:r>
+    </w:p>
+    <w:p>
+      <w:pPr>
+        <w:pStyle w:val="Listeavsnitt"/>
+        <w:numPr>
+          <w:ilvl w:val="0"/>
+          <w:numId w:val="3"/>
+        </w:numPr>
+      </w:pPr>
+      <w:r>
+        <w:t>Underkategori under nærområdet med mat/drikke</w:t>
+      </w:r>
+    </w:p>
+    <w:p>
+      <w:pPr>
+        <w:pStyle w:val="Listeavsnitt"/>
+        <w:numPr>
+          <w:ilvl w:val="1"/>
+          <w:numId w:val="3"/>
+        </w:numPr>
+      </w:pPr>
+      <w:r>
+        <w:t>Statiske blogginlegg</w:t>
+      </w:r>
+    </w:p>
+    <w:p>
+      <w:pPr>
+        <w:pStyle w:val="Listeavsnitt"/>
+        <w:numPr>
+          <w:ilvl w:val="0"/>
+          <w:numId w:val="3"/>
+        </w:numPr>
+      </w:pPr>
+      <w:r>
+        <w:t>Filtreringsmulighet på forsiden</w:t>
+      </w:r>
+    </w:p>
+    <w:p>
+      <w:pPr>
+        <w:pStyle w:val="Listeavsnitt"/>
+        <w:numPr>
+          <w:ilvl w:val="0"/>
+          <w:numId w:val="3"/>
+        </w:numPr>
+      </w:pPr>
+      <w:r>
+        <w:t>Font: Raleway font</w:t>
+      </w:r>
+    </w:p>
+    <w:p>
+      <w:pPr>
+        <w:pStyle w:val="Listeavsnitt"/>
+        <w:numPr>
+          <w:ilvl w:val="0"/>
+          <w:numId w:val="3"/>
+        </w:numPr>
+      </w:pPr>
+      <w:r>
+        <w:t>Lage dropdownmeny fra hovedmenyen med overskriftene fra den aktuelle siden.</w:t>
+      </w:r>
+    </w:p>
+    <w:p/>
+    <w:p/>
+    <w:p/>
+    <w:p/>
+    <w:p/>
+    <w:p/>
+    <w:p>
+      <w:pPr>
+        <w:pStyle w:val="Overskrift2"/>
+      </w:pPr>
+      <w:r>
+        <w:t>Hva jobber vi med</w:t>
+      </w:r>
+    </w:p>
+    <w:p>
+      <w:r>
+        <w:t>Kai leser seg opp på cgi-spricpting for å bruke dette som et mellomledd mellom databasen og nettsidene våre.</w:t>
+      </w:r>
+    </w:p>
+    <w:p/>
+    <w:p>
+      <w:r>
+        <w:t xml:space="preserve">Endre og Andreas har </w:t>
+      </w:r>
+      <w:r>
+        <w:t>diskutert</w:t>
+      </w:r>
+      <w:r>
+        <w:t xml:space="preserve"> Cem sine forslag samt implantert noen av disse i prototypen vår. </w:t>
+      </w:r>
+      <w:r>
+        <w:t>Vi har nå lagt inn «mat og drikke» som en underkategori under nærområdet. Her tenker vi å legge inn tips om studentvennlige restauranter/cafe-er, tips til billig middag samt ukesmeny rettet mot studenter.</w:t>
+      </w:r>
+    </w:p>
+    <w:p/>
+    <w:p>
+      <w:r>
+        <w:lastRenderedPageBreak/>
+        <w:t>Endre lager til noen litt forskjellige designalternativer på prototypen for å kunne få lettere kunne se hva brukere synes passer best.</w:t>
+      </w:r>
+    </w:p>
+    <w:p/>
+    <w:p>
+      <w:r>
+        <w:t xml:space="preserve">Kai kom med et forslag om bruk av dropdown-meny, dette tenker vi å implementere ved at </w:t>
+      </w:r>
+      <w:r>
+        <w:t>overskriftene på den aktuelle siden vises i dropdown-menyen i header-en.</w:t>
+      </w:r>
+    </w:p>
+    <w:p/>
+    <w:p>
+      <w:r>
+        <w:t>Vi har etablert at vi skal bruke fonten: Ralway. Denne har nå blitt lagt inn i prototypen.</w:t>
+      </w:r>
+    </w:p>
+    <w:p/>
+    <w:p>
+      <w:r>
+        <w:t>Vi skal videre implementere en sorteringsmulighet på forsiden.</w:t>
+      </w:r>
+      <w:r>
+        <w:t xml:space="preserve"> Vi tenker at det som vises på forsiden skal bli filtrert automatisk basert på brukerens interesser (gjennom tags</w:t>
+      </w:r>
+      <w:r>
+        <w:t>,</w:t>
+      </w:r>
+      <w:r>
+        <w:t xml:space="preserve"> brukeren har registret som interessant)</w:t>
+      </w:r>
+      <w:r>
+        <w:t xml:space="preserve"> dersom han/hun er logget inn. Vi tenker også å ha en manuell filtrering på forsiden slik at brukeren kan filtrere uten å måtte være innlogget.</w:t>
+      </w:r>
+    </w:p>
+    <w:p/>
+    <w:p>
+      <w:r>
+        <w:t>Vi diskuterer generelle retningslinjer vi skal følge i henhold til layout på siden vår. 90% bredde er noe vi ønsker å bruke som en standard på alle sidene våre slik de ser like ut. Ellers diskuterer vi om vi ønsker å bruke et 2- eller 3-kolonners oppsett for å vise objekter på sidene våre.</w:t>
+      </w:r>
+      <w:r>
+        <w:t xml:space="preserve"> </w:t>
+      </w:r>
+    </w:p>
+    <w:p/>
+    <w:p>
+      <w:r>
+        <w:t>Kai lager nå en CSS-mal vi kan bruke til organisering av objekter på sidene våre. Han opprett</w:t>
+      </w:r>
+      <w:r>
+        <w:t>er maler for container objekter.</w:t>
+      </w:r>
+    </w:p>
+    <w:p/>
+    <w:p>
+      <w:r>
+        <w:t>Andreas jobber</w:t>
+      </w:r>
+      <w:r>
+        <w:t xml:space="preserve"> med php-oppsett mot databaser. Mer spesifikt «cards» slik nettsiden automatisk vil hente ut</w:t>
+      </w:r>
+      <w:r>
+        <w:t xml:space="preserve"> objekter (aktiviteter/</w:t>
+      </w:r>
+      <w:r>
+        <w:t>tilbud/rabatter/jobbstillinger mm)</w:t>
+      </w:r>
+      <w:r>
+        <w:t xml:space="preserve"> fra databasen</w:t>
+      </w:r>
+      <w:r>
+        <w:t xml:space="preserve"> og legge disse på forsiden.</w:t>
+      </w:r>
+    </w:p>
+    <w:p/>
+    <w:p>
+      <w:r>
+        <w:t>Torsdag:</w:t>
+      </w:r>
+    </w:p>
+    <w:p>
+      <w:pPr>
+        <w:pStyle w:val="Listeavsnitt"/>
+        <w:numPr>
+          <w:ilvl w:val="0"/>
+          <w:numId w:val="4"/>
+        </w:numPr>
+      </w:pPr>
+      <w:r>
+        <w:t>Intervjue intervjuobjekt</w:t>
+      </w:r>
+    </w:p>
+    <w:p>
+      <w:pPr>
+        <w:pStyle w:val="Listeavsnitt"/>
+        <w:numPr>
+          <w:ilvl w:val="0"/>
+          <w:numId w:val="4"/>
+        </w:numPr>
+      </w:pPr>
+      <w:r>
+        <w:t>Etablere mer fast om utseende til beta versjon 1</w:t>
+      </w:r>
+    </w:p>
+    <w:p>
+      <w:pPr>
+        <w:pStyle w:val="Listeavsnitt"/>
+        <w:numPr>
+          <w:ilvl w:val="0"/>
+          <w:numId w:val="4"/>
+        </w:numPr>
+      </w:pPr>
+      <w:r>
+        <w:t>Laste ned bilder vi tenker å bruke (gjerne vektorformat)</w:t>
+      </w:r>
+    </w:p>
+    <w:p/>
+    <w:p/>
+    <w:p>
+      <w:r>
+        <w:t>Endre har funnet masse bilder vi kan bruke til nettsiden (lovlige uten copyright). Disse er lastet opp på git. Ellers finpusset på prototypen før presentasjon til intervjuobjekt.</w:t>
+      </w:r>
+    </w:p>
+    <w:p/>
+    <w:p>
+      <w:r>
+        <w:t>Andreas har videreutviklet beta versjon 1, nå med mer fungerende linker og gjort det slik objekter oppfører som de skal selv med zooming.</w:t>
+      </w:r>
+    </w:p>
+    <w:p/>
+    <w:p>
+      <w:r>
+        <w:lastRenderedPageBreak/>
+        <w:t>Vi kom også fram til at vi under hovedsidene: nærområdet/på Campus/Rabatter kan trykke inn på f.eks. «Aktiviteter» inne på «Nærområdet» og få opp alle aktivteter i nærområdet og ikke bare de løsningen vår mener er mest aktuelle for den enkelte personen. Derfra kan man også filtrere manuelt om man ønsker.</w:t>
+      </w:r>
+    </w:p>
+    <w:p/>
+    <w:p>
+      <w:r>
+        <w:t>Ønsker Stort fokus på å fremme det som virker interessant for den enkelte bruker.</w:t>
+      </w:r>
+    </w:p>
+    <w:p/>
+    <w:p>
+      <w:r>
+        <w:t>Vi hadde også intervju med et intervjuobjekt i dag. Vi fikk mange gode tilbakemeldinger og tips, dette kan man lese mer om under:</w:t>
+      </w:r>
+    </w:p>
+    <w:p/>
+    <w:p/>
+    <w:p>
+      <w:pPr>
+        <w:pStyle w:val="Overskrift2"/>
+      </w:pPr>
+      <w:r>
+        <w:t>Tilbakemelding fra intervjuobjekter</w:t>
+      </w:r>
+    </w:p>
+    <w:p>
+      <w:pPr>
+        <w:pStyle w:val="Listeavsnitt"/>
+        <w:numPr>
+          <w:ilvl w:val="0"/>
+          <w:numId w:val="5"/>
+        </w:numPr>
+      </w:pPr>
+      <w:r>
+        <w:t>Liker at vi tenker å fokusere på å få fram aktuelle ting som kan være interessant for den enkelte personen.</w:t>
+      </w:r>
+    </w:p>
+    <w:p>
+      <w:pPr>
+        <w:pStyle w:val="Listeavsnitt"/>
+        <w:numPr>
+          <w:ilvl w:val="1"/>
+          <w:numId w:val="5"/>
+        </w:numPr>
+      </w:pPr>
+      <w:r>
+        <w:t>Det er alt for mye spam om ting som ikke er interesant på andre steder</w:t>
+      </w:r>
+    </w:p>
+    <w:p>
+      <w:pPr>
+        <w:pStyle w:val="Listeavsnitt"/>
+        <w:numPr>
+          <w:ilvl w:val="0"/>
+          <w:numId w:val="5"/>
+        </w:numPr>
+      </w:pPr>
+      <w:r>
+        <w:t>CV på min side:</w:t>
+      </w:r>
+    </w:p>
+    <w:p>
+      <w:pPr>
+        <w:pStyle w:val="Listeavsnitt"/>
+        <w:numPr>
+          <w:ilvl w:val="1"/>
+          <w:numId w:val="5"/>
+        </w:numPr>
+      </w:pPr>
+      <w:r>
+        <w:t>Legge ved tags en er god på slik folk kan finne flinke folk til et prosjekt eller noe</w:t>
+      </w:r>
+    </w:p>
+    <w:p>
+      <w:pPr>
+        <w:pStyle w:val="Listeavsnitt"/>
+        <w:numPr>
+          <w:ilvl w:val="0"/>
+          <w:numId w:val="5"/>
+        </w:numPr>
+      </w:pPr>
+      <w:r>
+        <w:t>Forum</w:t>
+      </w:r>
+    </w:p>
+    <w:p>
+      <w:pPr>
+        <w:pStyle w:val="Listeavsnitt"/>
+        <w:numPr>
+          <w:ilvl w:val="1"/>
+          <w:numId w:val="5"/>
+        </w:numPr>
+      </w:pPr>
+      <w:r>
+        <w:t>Folk kan legge ut prosjekter eller liknende</w:t>
+      </w:r>
+    </w:p>
+    <w:p>
+      <w:pPr>
+        <w:pStyle w:val="Listeavsnitt"/>
+        <w:numPr>
+          <w:ilvl w:val="0"/>
+          <w:numId w:val="5"/>
+        </w:numPr>
+      </w:pPr>
+      <w:r>
+        <w:t>Gjerne litt forklarende hva denne siden er til på forsiden</w:t>
+      </w:r>
+    </w:p>
+    <w:p>
+      <w:pPr>
+        <w:pStyle w:val="Listeavsnitt"/>
+        <w:numPr>
+          <w:ilvl w:val="0"/>
+          <w:numId w:val="5"/>
+        </w:numPr>
+      </w:pPr>
+      <w:r>
+        <w:t>Rabatter rabatter rabatter!!!</w:t>
+      </w:r>
+    </w:p>
+    <w:p>
+      <w:pPr>
+        <w:pStyle w:val="Listeavsnitt"/>
+        <w:numPr>
+          <w:ilvl w:val="0"/>
+          <w:numId w:val="5"/>
+        </w:numPr>
+      </w:pPr>
+      <w:r>
+        <w:t>Spesielt beta versjon 1 må det fikses mye med design/font/farger.</w:t>
+      </w:r>
       <w:bookmarkStart w:id="0" w:name="_GoBack"/>
       <w:bookmarkEnd w:id="0"/>
     </w:p>
-    <w:p>
-      <w:pPr>
-        <w:pStyle w:val="Listeavsnitt"/>
-        <w:numPr>
-          <w:ilvl w:val="0"/>
-          <w:numId w:val="1"/>
-        </w:numPr>
-      </w:pPr>
-      <w:r>
-        <w:t>Intervjue folk om prototype</w:t>
-      </w:r>
-    </w:p>
-    <w:p>
-      <w:pPr>
-        <w:pStyle w:val="Listeavsnitt"/>
-        <w:numPr>
-          <w:ilvl w:val="0"/>
-          <w:numId w:val="1"/>
-        </w:numPr>
-      </w:pPr>
-      <w:r>
-        <w:t>Se gjennom og diskutere Cem sine forslag</w:t>
-      </w:r>
-    </w:p>
-    <w:p/>
-    <w:p/>
-    <w:p>
-      <w:pPr>
-        <w:pStyle w:val="Overskrift2"/>
-      </w:pPr>
-      <w:r>
-        <w:t>Plan for uken:</w:t>
-      </w:r>
-    </w:p>
-    <w:p>
-      <w:pPr>
-        <w:pStyle w:val="Listeavsnitt"/>
-        <w:numPr>
-          <w:ilvl w:val="0"/>
-          <w:numId w:val="2"/>
-        </w:numPr>
-      </w:pPr>
-      <w:r>
-        <w:t>Bli enig om hvilke funksjoner nettsiden skal ha</w:t>
-      </w:r>
-    </w:p>
-    <w:p>
-      <w:pPr>
-        <w:pStyle w:val="Listeavsnitt"/>
-        <w:numPr>
-          <w:ilvl w:val="0"/>
-          <w:numId w:val="2"/>
-        </w:numPr>
-      </w:pPr>
-      <w:r>
-        <w:t>Ferdigstille prototype etter feedback fra intervjuobjekter</w:t>
-      </w:r>
-    </w:p>
-    <w:p>
-      <w:pPr>
-        <w:pStyle w:val="Listeavsnitt"/>
-        <w:numPr>
-          <w:ilvl w:val="0"/>
-          <w:numId w:val="2"/>
-        </w:numPr>
-      </w:pPr>
-      <w:r>
-        <w:t>Begynne på utvikling av selve løsningen</w:t>
-      </w:r>
-      <w:r>
-        <w:t xml:space="preserve"> (design)</w:t>
-      </w:r>
-    </w:p>
-    <w:p/>
-    <w:p/>
-    <w:p/>
-    <w:p>
-      <w:r>
-        <w:t>Kai har fått satt opp server på sin bruker.</w:t>
-      </w:r>
-    </w:p>
-    <w:p/>
-    <w:p>
-      <w:r>
-        <w:t>Underkategori under nærområdet med mat/drikke</w:t>
-      </w:r>
-    </w:p>
-    <w:p>
-      <w:r>
-        <w:tab/>
-        <w:t>Statiske blogginlegg</w:t>
-      </w:r>
-    </w:p>
-    <w:p/>
-    <w:p>
-      <w:r>
-        <w:t>Filtreringsmulighet på forsiden</w:t>
-      </w:r>
-    </w:p>
-    <w:p/>
-    <w:p>
-      <w:r>
-        <w:t>Font: Raleway font</w:t>
-      </w:r>
-    </w:p>
-    <w:p/>
-    <w:p>
-      <w:r>
-        <w:t>Lage dropdownmeny fra hovedmenyen med overskriftene fra den aktuelle siden.</w:t>
-      </w:r>
-    </w:p>
-    <w:p/>
-    <w:p/>
-    <w:p/>
-    <w:p/>
-    <w:p/>
-    <w:p/>
-    <w:p>
-      <w:pPr>
-        <w:pStyle w:val="Overskrift2"/>
-      </w:pPr>
-      <w:r>
-        <w:lastRenderedPageBreak/>
-        <w:t>Hva jobber vi med</w:t>
-      </w:r>
-    </w:p>
-    <w:p>
-      <w:r>
-        <w:t>Kai leser seg opp på cgi-spricpting for å bruke dette som et mellomledd mellom databasen og nettsidene våre.</w:t>
-      </w:r>
-    </w:p>
-    <w:p/>
-    <w:p>
-      <w:r>
-        <w:t xml:space="preserve">Endre og Andreas har </w:t>
-      </w:r>
-      <w:r>
-        <w:t>diskutert</w:t>
-      </w:r>
-      <w:r>
-        <w:t xml:space="preserve"> Cem sine forslag samt implantert noen av disse i prototypen vår. </w:t>
-      </w:r>
-      <w:r>
-        <w:t>Vi har nå lagt inn «mat og drikke» som en underkategori under nærområdet. Her tenker vi å legge inn tips om studentvennlige restauranter/cafe-er, tips til billig middag samt ukesmeny rettet mot studenter.</w:t>
-      </w:r>
-    </w:p>
-    <w:p/>
-    <w:p>
-      <w:r>
-        <w:t>Endre lager til noen litt forskjellige designalternativer på prototypen for å kunne få lettere kunne se hva brukere synes passer best.</w:t>
-      </w:r>
-    </w:p>
-    <w:p/>
-    <w:p>
-      <w:r>
-        <w:t xml:space="preserve">Kai kom med et forslag om bruk av dropdown-meny, dette tenker vi å implementere ved at </w:t>
-      </w:r>
-      <w:r>
-        <w:t>overskriftene på den aktuelle siden vises i dropdown-menyen i header-en.</w:t>
-      </w:r>
-    </w:p>
-    <w:p/>
-    <w:p>
-      <w:r>
-        <w:t>Vi har etablert at vi skal bruke fonten: Ralway. Denne har nå blitt lagt inn i prototypen.</w:t>
-      </w:r>
-    </w:p>
-    <w:p/>
-    <w:p>
-      <w:r>
-        <w:t>Vi skal videre implementere en sorteringsmulighet på forsiden.</w:t>
-      </w:r>
-      <w:r>
-        <w:t xml:space="preserve"> Vi tenker at det som vises på forsiden skal bli filtrert automatisk basert på brukerens interesser (gjennom tags</w:t>
-      </w:r>
-      <w:r>
-        <w:t>,</w:t>
-      </w:r>
-      <w:r>
-        <w:t xml:space="preserve"> brukeren har registret som interessant)</w:t>
-      </w:r>
-      <w:r>
-        <w:t xml:space="preserve"> dersom han/hun er logget inn. Vi tenker også å ha en manuell filtrering på forsiden slik at brukeren kan filtrere uten å måtte være innlogget.</w:t>
-      </w:r>
-    </w:p>
-    <w:p/>
-    <w:p>
-      <w:r>
-        <w:t>Vi diskuterer generelle retningslinjer vi skal følge i henhold til layout på siden vår. 90% bredde er noe vi ønsker å bruke som en standard på alle sidene våre slik de ser like ut. Ellers diskuterer vi om vi ønsker å bruke et 2- eller 3-kolonners oppsett for å vise objekter på sidene våre.</w:t>
-      </w:r>
-      <w:r>
-        <w:t xml:space="preserve"> </w:t>
-      </w:r>
-    </w:p>
-    <w:p/>
-    <w:p>
-      <w:r>
-        <w:t>Kai lager nå en CSS-mal vi kan bruke til organisering av objekter på sidene våre. Han opprett</w:t>
-      </w:r>
-      <w:r>
-        <w:t>er maler for container objekter.</w:t>
-      </w:r>
-    </w:p>
-    <w:p>
-      <w:pPr>
-        <w:pStyle w:val="Overskrift2"/>
-      </w:pPr>
-      <w:r>
-        <w:t>Tilbakemelding fra intervjuobjekter</w:t>
-      </w:r>
-    </w:p>
+    <w:p/>
     <w:p/>
     <w:sectPr>
       <w:pgSz w:w="11906" w:h="16838"/>
@@ -486,11 +736,359 @@
       </w:rPr>
     </w:lvl>
   </w:abstractNum>
+  <w:abstractNum w:abstractNumId="2" w15:restartNumberingAfterBreak="0">
+    <w:nsid w:val="530A6C0C"/>
+    <w:multiLevelType w:val="hybridMultilevel"/>
+    <w:tmpl w:val="9BFEC770"/>
+    <w:lvl w:ilvl="0" w:tplc="04140001">
+      <w:start w:val="1"/>
+      <w:numFmt w:val="bullet"/>
+      <w:lvlText w:val=""/>
+      <w:lvlJc w:val="left"/>
+      <w:pPr>
+        <w:ind w:left="720" w:hanging="360"/>
+      </w:pPr>
+      <w:rPr>
+        <w:rFonts w:ascii="Symbol" w:hAnsi="Symbol" w:hint="default"/>
+      </w:rPr>
+    </w:lvl>
+    <w:lvl w:ilvl="1" w:tplc="04140003">
+      <w:start w:val="1"/>
+      <w:numFmt w:val="bullet"/>
+      <w:lvlText w:val="o"/>
+      <w:lvlJc w:val="left"/>
+      <w:pPr>
+        <w:ind w:left="1440" w:hanging="360"/>
+      </w:pPr>
+      <w:rPr>
+        <w:rFonts w:ascii="Courier New" w:hAnsi="Courier New" w:cs="Courier New" w:hint="default"/>
+      </w:rPr>
+    </w:lvl>
+    <w:lvl w:ilvl="2" w:tplc="04140005" w:tentative="1">
+      <w:start w:val="1"/>
+      <w:numFmt w:val="bullet"/>
+      <w:lvlText w:val=""/>
+      <w:lvlJc w:val="left"/>
+      <w:pPr>
+        <w:ind w:left="2160" w:hanging="360"/>
+      </w:pPr>
+      <w:rPr>
+        <w:rFonts w:ascii="Wingdings" w:hAnsi="Wingdings" w:hint="default"/>
+      </w:rPr>
+    </w:lvl>
+    <w:lvl w:ilvl="3" w:tplc="04140001" w:tentative="1">
+      <w:start w:val="1"/>
+      <w:numFmt w:val="bullet"/>
+      <w:lvlText w:val=""/>
+      <w:lvlJc w:val="left"/>
+      <w:pPr>
+        <w:ind w:left="2880" w:hanging="360"/>
+      </w:pPr>
+      <w:rPr>
+        <w:rFonts w:ascii="Symbol" w:hAnsi="Symbol" w:hint="default"/>
+      </w:rPr>
+    </w:lvl>
+    <w:lvl w:ilvl="4" w:tplc="04140003" w:tentative="1">
+      <w:start w:val="1"/>
+      <w:numFmt w:val="bullet"/>
+      <w:lvlText w:val="o"/>
+      <w:lvlJc w:val="left"/>
+      <w:pPr>
+        <w:ind w:left="3600" w:hanging="360"/>
+      </w:pPr>
+      <w:rPr>
+        <w:rFonts w:ascii="Courier New" w:hAnsi="Courier New" w:cs="Courier New" w:hint="default"/>
+      </w:rPr>
+    </w:lvl>
+    <w:lvl w:ilvl="5" w:tplc="04140005" w:tentative="1">
+      <w:start w:val="1"/>
+      <w:numFmt w:val="bullet"/>
+      <w:lvlText w:val=""/>
+      <w:lvlJc w:val="left"/>
+      <w:pPr>
+        <w:ind w:left="4320" w:hanging="360"/>
+      </w:pPr>
+      <w:rPr>
+        <w:rFonts w:ascii="Wingdings" w:hAnsi="Wingdings" w:hint="default"/>
+      </w:rPr>
+    </w:lvl>
+    <w:lvl w:ilvl="6" w:tplc="04140001" w:tentative="1">
+      <w:start w:val="1"/>
+      <w:numFmt w:val="bullet"/>
+      <w:lvlText w:val=""/>
+      <w:lvlJc w:val="left"/>
+      <w:pPr>
+        <w:ind w:left="5040" w:hanging="360"/>
+      </w:pPr>
+      <w:rPr>
+        <w:rFonts w:ascii="Symbol" w:hAnsi="Symbol" w:hint="default"/>
+      </w:rPr>
+    </w:lvl>
+    <w:lvl w:ilvl="7" w:tplc="04140003" w:tentative="1">
+      <w:start w:val="1"/>
+      <w:numFmt w:val="bullet"/>
+      <w:lvlText w:val="o"/>
+      <w:lvlJc w:val="left"/>
+      <w:pPr>
+        <w:ind w:left="5760" w:hanging="360"/>
+      </w:pPr>
+      <w:rPr>
+        <w:rFonts w:ascii="Courier New" w:hAnsi="Courier New" w:cs="Courier New" w:hint="default"/>
+      </w:rPr>
+    </w:lvl>
+    <w:lvl w:ilvl="8" w:tplc="04140005" w:tentative="1">
+      <w:start w:val="1"/>
+      <w:numFmt w:val="bullet"/>
+      <w:lvlText w:val=""/>
+      <w:lvlJc w:val="left"/>
+      <w:pPr>
+        <w:ind w:left="6480" w:hanging="360"/>
+      </w:pPr>
+      <w:rPr>
+        <w:rFonts w:ascii="Wingdings" w:hAnsi="Wingdings" w:hint="default"/>
+      </w:rPr>
+    </w:lvl>
+  </w:abstractNum>
+  <w:abstractNum w:abstractNumId="3" w15:restartNumberingAfterBreak="0">
+    <w:nsid w:val="61AA119D"/>
+    <w:multiLevelType w:val="hybridMultilevel"/>
+    <w:tmpl w:val="BF582F6A"/>
+    <w:lvl w:ilvl="0" w:tplc="04140001">
+      <w:start w:val="1"/>
+      <w:numFmt w:val="bullet"/>
+      <w:lvlText w:val=""/>
+      <w:lvlJc w:val="left"/>
+      <w:pPr>
+        <w:ind w:left="720" w:hanging="360"/>
+      </w:pPr>
+      <w:rPr>
+        <w:rFonts w:ascii="Symbol" w:hAnsi="Symbol" w:hint="default"/>
+      </w:rPr>
+    </w:lvl>
+    <w:lvl w:ilvl="1" w:tplc="04140003" w:tentative="1">
+      <w:start w:val="1"/>
+      <w:numFmt w:val="bullet"/>
+      <w:lvlText w:val="o"/>
+      <w:lvlJc w:val="left"/>
+      <w:pPr>
+        <w:ind w:left="1440" w:hanging="360"/>
+      </w:pPr>
+      <w:rPr>
+        <w:rFonts w:ascii="Courier New" w:hAnsi="Courier New" w:cs="Courier New" w:hint="default"/>
+      </w:rPr>
+    </w:lvl>
+    <w:lvl w:ilvl="2" w:tplc="04140005" w:tentative="1">
+      <w:start w:val="1"/>
+      <w:numFmt w:val="bullet"/>
+      <w:lvlText w:val=""/>
+      <w:lvlJc w:val="left"/>
+      <w:pPr>
+        <w:ind w:left="2160" w:hanging="360"/>
+      </w:pPr>
+      <w:rPr>
+        <w:rFonts w:ascii="Wingdings" w:hAnsi="Wingdings" w:hint="default"/>
+      </w:rPr>
+    </w:lvl>
+    <w:lvl w:ilvl="3" w:tplc="04140001" w:tentative="1">
+      <w:start w:val="1"/>
+      <w:numFmt w:val="bullet"/>
+      <w:lvlText w:val=""/>
+      <w:lvlJc w:val="left"/>
+      <w:pPr>
+        <w:ind w:left="2880" w:hanging="360"/>
+      </w:pPr>
+      <w:rPr>
+        <w:rFonts w:ascii="Symbol" w:hAnsi="Symbol" w:hint="default"/>
+      </w:rPr>
+    </w:lvl>
+    <w:lvl w:ilvl="4" w:tplc="04140003" w:tentative="1">
+      <w:start w:val="1"/>
+      <w:numFmt w:val="bullet"/>
+      <w:lvlText w:val="o"/>
+      <w:lvlJc w:val="left"/>
+      <w:pPr>
+        <w:ind w:left="3600" w:hanging="360"/>
+      </w:pPr>
+      <w:rPr>
+        <w:rFonts w:ascii="Courier New" w:hAnsi="Courier New" w:cs="Courier New" w:hint="default"/>
+      </w:rPr>
+    </w:lvl>
+    <w:lvl w:ilvl="5" w:tplc="04140005" w:tentative="1">
+      <w:start w:val="1"/>
+      <w:numFmt w:val="bullet"/>
+      <w:lvlText w:val=""/>
+      <w:lvlJc w:val="left"/>
+      <w:pPr>
+        <w:ind w:left="4320" w:hanging="360"/>
+      </w:pPr>
+      <w:rPr>
+        <w:rFonts w:ascii="Wingdings" w:hAnsi="Wingdings" w:hint="default"/>
+      </w:rPr>
+    </w:lvl>
+    <w:lvl w:ilvl="6" w:tplc="04140001" w:tentative="1">
+      <w:start w:val="1"/>
+      <w:numFmt w:val="bullet"/>
+      <w:lvlText w:val=""/>
+      <w:lvlJc w:val="left"/>
+      <w:pPr>
+        <w:ind w:left="5040" w:hanging="360"/>
+      </w:pPr>
+      <w:rPr>
+        <w:rFonts w:ascii="Symbol" w:hAnsi="Symbol" w:hint="default"/>
+      </w:rPr>
+    </w:lvl>
+    <w:lvl w:ilvl="7" w:tplc="04140003" w:tentative="1">
+      <w:start w:val="1"/>
+      <w:numFmt w:val="bullet"/>
+      <w:lvlText w:val="o"/>
+      <w:lvlJc w:val="left"/>
+      <w:pPr>
+        <w:ind w:left="5760" w:hanging="360"/>
+      </w:pPr>
+      <w:rPr>
+        <w:rFonts w:ascii="Courier New" w:hAnsi="Courier New" w:cs="Courier New" w:hint="default"/>
+      </w:rPr>
+    </w:lvl>
+    <w:lvl w:ilvl="8" w:tplc="04140005" w:tentative="1">
+      <w:start w:val="1"/>
+      <w:numFmt w:val="bullet"/>
+      <w:lvlText w:val=""/>
+      <w:lvlJc w:val="left"/>
+      <w:pPr>
+        <w:ind w:left="6480" w:hanging="360"/>
+      </w:pPr>
+      <w:rPr>
+        <w:rFonts w:ascii="Wingdings" w:hAnsi="Wingdings" w:hint="default"/>
+      </w:rPr>
+    </w:lvl>
+  </w:abstractNum>
+  <w:abstractNum w:abstractNumId="4" w15:restartNumberingAfterBreak="0">
+    <w:nsid w:val="770F4163"/>
+    <w:multiLevelType w:val="hybridMultilevel"/>
+    <w:tmpl w:val="8B744160"/>
+    <w:lvl w:ilvl="0" w:tplc="04140001">
+      <w:start w:val="1"/>
+      <w:numFmt w:val="bullet"/>
+      <w:lvlText w:val=""/>
+      <w:lvlJc w:val="left"/>
+      <w:pPr>
+        <w:ind w:left="720" w:hanging="360"/>
+      </w:pPr>
+      <w:rPr>
+        <w:rFonts w:ascii="Symbol" w:hAnsi="Symbol" w:hint="default"/>
+      </w:rPr>
+    </w:lvl>
+    <w:lvl w:ilvl="1" w:tplc="04140003">
+      <w:start w:val="1"/>
+      <w:numFmt w:val="bullet"/>
+      <w:lvlText w:val="o"/>
+      <w:lvlJc w:val="left"/>
+      <w:pPr>
+        <w:ind w:left="1440" w:hanging="360"/>
+      </w:pPr>
+      <w:rPr>
+        <w:rFonts w:ascii="Courier New" w:hAnsi="Courier New" w:cs="Courier New" w:hint="default"/>
+      </w:rPr>
+    </w:lvl>
+    <w:lvl w:ilvl="2" w:tplc="04140005" w:tentative="1">
+      <w:start w:val="1"/>
+      <w:numFmt w:val="bullet"/>
+      <w:lvlText w:val=""/>
+      <w:lvlJc w:val="left"/>
+      <w:pPr>
+        <w:ind w:left="2160" w:hanging="360"/>
+      </w:pPr>
+      <w:rPr>
+        <w:rFonts w:ascii="Wingdings" w:hAnsi="Wingdings" w:hint="default"/>
+      </w:rPr>
+    </w:lvl>
+    <w:lvl w:ilvl="3" w:tplc="04140001" w:tentative="1">
+      <w:start w:val="1"/>
+      <w:numFmt w:val="bullet"/>
+      <w:lvlText w:val=""/>
+      <w:lvlJc w:val="left"/>
+      <w:pPr>
+        <w:ind w:left="2880" w:hanging="360"/>
+      </w:pPr>
+      <w:rPr>
+        <w:rFonts w:ascii="Symbol" w:hAnsi="Symbol" w:hint="default"/>
+      </w:rPr>
+    </w:lvl>
+    <w:lvl w:ilvl="4" w:tplc="04140003" w:tentative="1">
+      <w:start w:val="1"/>
+      <w:numFmt w:val="bullet"/>
+      <w:lvlText w:val="o"/>
+      <w:lvlJc w:val="left"/>
+      <w:pPr>
+        <w:ind w:left="3600" w:hanging="360"/>
+      </w:pPr>
+      <w:rPr>
+        <w:rFonts w:ascii="Courier New" w:hAnsi="Courier New" w:cs="Courier New" w:hint="default"/>
+      </w:rPr>
+    </w:lvl>
+    <w:lvl w:ilvl="5" w:tplc="04140005" w:tentative="1">
+      <w:start w:val="1"/>
+      <w:numFmt w:val="bullet"/>
+      <w:lvlText w:val=""/>
+      <w:lvlJc w:val="left"/>
+      <w:pPr>
+        <w:ind w:left="4320" w:hanging="360"/>
+      </w:pPr>
+      <w:rPr>
+        <w:rFonts w:ascii="Wingdings" w:hAnsi="Wingdings" w:hint="default"/>
+      </w:rPr>
+    </w:lvl>
+    <w:lvl w:ilvl="6" w:tplc="04140001" w:tentative="1">
+      <w:start w:val="1"/>
+      <w:numFmt w:val="bullet"/>
+      <w:lvlText w:val=""/>
+      <w:lvlJc w:val="left"/>
+      <w:pPr>
+        <w:ind w:left="5040" w:hanging="360"/>
+      </w:pPr>
+      <w:rPr>
+        <w:rFonts w:ascii="Symbol" w:hAnsi="Symbol" w:hint="default"/>
+      </w:rPr>
+    </w:lvl>
+    <w:lvl w:ilvl="7" w:tplc="04140003" w:tentative="1">
+      <w:start w:val="1"/>
+      <w:numFmt w:val="bullet"/>
+      <w:lvlText w:val="o"/>
+      <w:lvlJc w:val="left"/>
+      <w:pPr>
+        <w:ind w:left="5760" w:hanging="360"/>
+      </w:pPr>
+      <w:rPr>
+        <w:rFonts w:ascii="Courier New" w:hAnsi="Courier New" w:cs="Courier New" w:hint="default"/>
+      </w:rPr>
+    </w:lvl>
+    <w:lvl w:ilvl="8" w:tplc="04140005" w:tentative="1">
+      <w:start w:val="1"/>
+      <w:numFmt w:val="bullet"/>
+      <w:lvlText w:val=""/>
+      <w:lvlJc w:val="left"/>
+      <w:pPr>
+        <w:ind w:left="6480" w:hanging="360"/>
+      </w:pPr>
+      <w:rPr>
+        <w:rFonts w:ascii="Wingdings" w:hAnsi="Wingdings" w:hint="default"/>
+      </w:rPr>
+    </w:lvl>
+  </w:abstractNum>
   <w:num w:numId="1">
     <w:abstractNumId w:val="1"/>
   </w:num>
   <w:num w:numId="2">
     <w:abstractNumId w:val="0"/>
+  </w:num>
+  <w:num w:numId="3">
+    <w:abstractNumId w:val="2"/>
+  </w:num>
+  <w:num w:numId="4">
+    <w:abstractNumId w:val="3"/>
+  </w:num>
+  <w:num w:numId="5">
+    <w:abstractNumId w:val="4"/>
   </w:num>
 </w:numbering>
 </file>
@@ -935,6 +1533,28 @@
       <w:szCs w:val="26"/>
     </w:rPr>
   </w:style>
+  <w:style w:type="paragraph" w:styleId="Overskrift3">
+    <w:name w:val="heading 3"/>
+    <w:basedOn w:val="Normal"/>
+    <w:next w:val="Normal"/>
+    <w:link w:val="Overskrift3Tegn"/>
+    <w:uiPriority w:val="9"/>
+    <w:unhideWhenUsed/>
+    <w:qFormat/>
+    <w:rsid w:val="00125C63"/>
+    <w:pPr>
+      <w:keepNext/>
+      <w:keepLines/>
+      <w:spacing w:before="40" w:after="0"/>
+      <w:outlineLvl w:val="2"/>
+    </w:pPr>
+    <w:rPr>
+      <w:rFonts w:asciiTheme="majorHAnsi" w:eastAsiaTheme="majorEastAsia" w:hAnsiTheme="majorHAnsi" w:cstheme="majorBidi"/>
+      <w:color w:val="1F3763" w:themeColor="accent1" w:themeShade="7F"/>
+      <w:sz w:val="24"/>
+      <w:szCs w:val="24"/>
+    </w:rPr>
+  </w:style>
   <w:style w:type="character" w:default="1" w:styleId="Standardskriftforavsnitt">
     <w:name w:val="Default Paragraph Font"/>
     <w:uiPriority w:val="1"/>
@@ -1031,6 +1651,19 @@
       <w:color w:val="2F5496" w:themeColor="accent1" w:themeShade="BF"/>
       <w:sz w:val="32"/>
       <w:szCs w:val="32"/>
+    </w:rPr>
+  </w:style>
+  <w:style w:type="character" w:customStyle="1" w:styleId="Overskrift3Tegn">
+    <w:name w:val="Overskrift 3 Tegn"/>
+    <w:basedOn w:val="Standardskriftforavsnitt"/>
+    <w:link w:val="Overskrift3"/>
+    <w:uiPriority w:val="9"/>
+    <w:rsid w:val="00125C63"/>
+    <w:rPr>
+      <w:rFonts w:asciiTheme="majorHAnsi" w:eastAsiaTheme="majorEastAsia" w:hAnsiTheme="majorHAnsi" w:cstheme="majorBidi"/>
+      <w:color w:val="1F3763" w:themeColor="accent1" w:themeShade="7F"/>
+      <w:sz w:val="24"/>
+      <w:szCs w:val="24"/>
     </w:rPr>
   </w:style>
 </w:styles>

</xml_diff>